<commit_message>
December 6th changes mostly to Workshop 3
Most changes are to WKSHP3, with the assignment split off.
</commit_message>
<xml_diff>
--- a/Improvements for Python Workshops 1 and 2.docx
+++ b/Improvements for Python Workshops 1 and 2.docx
@@ -166,338 +166,454 @@
         </w:numPr>
       </w:pPr>
       <w:r>
-        <w:t xml:space="preserve">In MacMillan 154 it’s </w:t>
+        <w:t>In MacMillan 154 it’s impossible to display two different windows at once without dual-wielding computers. Slides should be given out still but better integrated into the notebooks, so that intuitive (not note-form) explanations can be read there as well.</w:t>
+      </w:r>
+    </w:p>
+    <w:p>
+      <w:pPr>
+        <w:pStyle w:val="ListParagraph"/>
+        <w:numPr>
+          <w:ilvl w:val="0"/>
+          <w:numId w:val="1"/>
+        </w:numPr>
+        <w:rPr>
+          <w:highlight w:val="yellow"/>
+        </w:rPr>
+      </w:pPr>
+      <w:r>
+        <w:rPr>
+          <w:highlight w:val="yellow"/>
+        </w:rPr>
+        <w:t>More visuals!</w:t>
+      </w:r>
+    </w:p>
+    <w:p>
+      <w:pPr>
+        <w:pStyle w:val="ListParagraph"/>
+        <w:numPr>
+          <w:ilvl w:val="0"/>
+          <w:numId w:val="1"/>
+        </w:numPr>
+        <w:rPr>
+          <w:b/>
+        </w:rPr>
+      </w:pPr>
+      <w:r>
+        <w:rPr>
+          <w:b/>
+        </w:rPr>
+        <w:t>Students had little reason to pay attention since attendance was all they needed to fulfill. Should have a mandatory small assignment to complete.</w:t>
+      </w:r>
+    </w:p>
+    <w:p>
+      <w:pPr>
+        <w:pStyle w:val="ListParagraph"/>
+        <w:numPr>
+          <w:ilvl w:val="1"/>
+          <w:numId w:val="1"/>
+        </w:numPr>
+        <w:rPr>
+          <w:b/>
+        </w:rPr>
+      </w:pPr>
+      <w:r>
+        <w:t>Three-</w:t>
+      </w:r>
+      <w:proofErr w:type="spellStart"/>
+      <w:r>
+        <w:t>ish</w:t>
+      </w:r>
+      <w:proofErr w:type="spellEnd"/>
+      <w:r>
+        <w:t xml:space="preserve"> little questions. One with a for loop, one with a dictionary, one with a function?</w:t>
+      </w:r>
+    </w:p>
+    <w:p>
+      <w:pPr>
+        <w:pStyle w:val="ListParagraph"/>
+        <w:numPr>
+          <w:ilvl w:val="0"/>
+          <w:numId w:val="1"/>
+        </w:numPr>
+        <w:rPr>
+          <w:b/>
+        </w:rPr>
+      </w:pPr>
+      <w:r>
+        <w:rPr>
+          <w:b/>
+        </w:rPr>
+        <w:t xml:space="preserve">About 50% of workshop time is spent “running laps” going between tables and fixing the creative range of errors students contrived. </w:t>
+      </w:r>
+    </w:p>
+    <w:p>
+      <w:pPr>
+        <w:pStyle w:val="ListParagraph"/>
+        <w:numPr>
+          <w:ilvl w:val="1"/>
+          <w:numId w:val="1"/>
+        </w:numPr>
+      </w:pPr>
+      <w:r>
+        <w:t xml:space="preserve">Recruit </w:t>
+      </w:r>
+      <w:proofErr w:type="gramStart"/>
+      <w:r>
+        <w:t>other</w:t>
+      </w:r>
+      <w:proofErr w:type="gramEnd"/>
+      <w:r>
+        <w:t xml:space="preserve"> staff member to help cut this down.</w:t>
+      </w:r>
+    </w:p>
+    <w:p>
+      <w:pPr>
+        <w:pStyle w:val="ListParagraph"/>
+        <w:numPr>
+          <w:ilvl w:val="1"/>
+          <w:numId w:val="1"/>
+        </w:numPr>
+      </w:pPr>
+      <w:r>
+        <w:t>Pair students up, so it’s two eyes collaborating on one system.</w:t>
+      </w:r>
+    </w:p>
+    <w:p>
+      <w:pPr>
+        <w:pStyle w:val="ListParagraph"/>
+        <w:numPr>
+          <w:ilvl w:val="2"/>
+          <w:numId w:val="1"/>
+        </w:numPr>
+      </w:pPr>
+      <w:r>
+        <w:t>Divide into sections, where one drives and the other comments, flip every 20 minutes.</w:t>
+      </w:r>
+    </w:p>
+    <w:p/>
+    <w:p/>
+    <w:p>
+      <w:r>
+        <w:t>Specific notes on the workshops:</w:t>
+      </w:r>
+    </w:p>
+    <w:p>
+      <w:r>
+        <w:t>Workshop 1:</w:t>
+      </w:r>
+    </w:p>
+    <w:p>
+      <w:pPr>
+        <w:pStyle w:val="ListParagraph"/>
+        <w:numPr>
+          <w:ilvl w:val="0"/>
+          <w:numId w:val="3"/>
+        </w:numPr>
+      </w:pPr>
+      <w:r>
+        <w:t>For loops are hard to communicate to the students.</w:t>
+      </w:r>
+    </w:p>
+    <w:p>
+      <w:pPr>
+        <w:pStyle w:val="ListParagraph"/>
+        <w:numPr>
+          <w:ilvl w:val="1"/>
+          <w:numId w:val="3"/>
+        </w:numPr>
+      </w:pPr>
+      <w:r>
+        <w:t xml:space="preserve">They struggle with basic data types, let alone what’s </w:t>
+      </w:r>
+      <w:proofErr w:type="spellStart"/>
+      <w:r>
+        <w:t>iterable</w:t>
+      </w:r>
+      <w:proofErr w:type="spellEnd"/>
+    </w:p>
+    <w:p>
+      <w:pPr>
+        <w:pStyle w:val="ListParagraph"/>
+        <w:numPr>
+          <w:ilvl w:val="1"/>
+          <w:numId w:val="3"/>
+        </w:numPr>
+      </w:pPr>
+      <w:r>
+        <w:lastRenderedPageBreak/>
+        <w:t>Core one here</w:t>
+      </w:r>
+    </w:p>
+    <w:p>
+      <w:pPr>
+        <w:pStyle w:val="ListParagraph"/>
+        <w:numPr>
+          <w:ilvl w:val="0"/>
+          <w:numId w:val="3"/>
+        </w:numPr>
+      </w:pPr>
+      <w:r>
+        <w:t>Dictionaries are tempting to remove (very rarely used) but too important for database/</w:t>
+      </w:r>
+      <w:proofErr w:type="spellStart"/>
+      <w:r>
+        <w:t>dataframe</w:t>
+      </w:r>
+      <w:proofErr w:type="spellEnd"/>
+      <w:r>
+        <w:t xml:space="preserve"> understanding to delete</w:t>
+      </w:r>
+    </w:p>
+    <w:p>
+      <w:pPr>
+        <w:pStyle w:val="ListParagraph"/>
+        <w:numPr>
+          <w:ilvl w:val="1"/>
+          <w:numId w:val="3"/>
+        </w:numPr>
+      </w:pPr>
+      <w:r>
+        <w:t>Find good metaphor</w:t>
+      </w:r>
+      <w:r>
+        <w:t xml:space="preserve">. Dictionary is like a bookshelf. Keys are the book </w:t>
+      </w:r>
+      <w:proofErr w:type="gramStart"/>
+      <w:r>
+        <w:t>titles,</w:t>
+      </w:r>
+      <w:proofErr w:type="gramEnd"/>
+      <w:r>
+        <w:t xml:space="preserve"> the values are the books(?)</w:t>
+      </w:r>
+    </w:p>
+    <w:p>
+      <w:pPr>
+        <w:pStyle w:val="ListParagraph"/>
+        <w:numPr>
+          <w:ilvl w:val="1"/>
+          <w:numId w:val="3"/>
+        </w:numPr>
+      </w:pPr>
+    </w:p>
+    <w:p/>
+    <w:p>
+      <w:r>
+        <w:t>Workshop 2:</w:t>
+      </w:r>
+    </w:p>
+    <w:p>
+      <w:pPr>
+        <w:pStyle w:val="ListParagraph"/>
+        <w:numPr>
+          <w:ilvl w:val="0"/>
+          <w:numId w:val="4"/>
+        </w:numPr>
+      </w:pPr>
+      <w:r>
+        <w:t>Method 1 for data import fails on most Mac devices. Should probably be dropped.</w:t>
+      </w:r>
+    </w:p>
+    <w:p>
+      <w:pPr>
+        <w:pStyle w:val="ListParagraph"/>
+        <w:numPr>
+          <w:ilvl w:val="0"/>
+          <w:numId w:val="4"/>
+        </w:numPr>
+      </w:pPr>
+      <w:r>
+        <w:t>Probably want to show conventional directory data import method.</w:t>
+      </w:r>
+    </w:p>
+    <w:p>
+      <w:pPr>
+        <w:pStyle w:val="ListParagraph"/>
+        <w:numPr>
+          <w:ilvl w:val="0"/>
+          <w:numId w:val="4"/>
+        </w:numPr>
+      </w:pPr>
+      <w:r>
+        <w:t>Cut down:</w:t>
+      </w:r>
+    </w:p>
+    <w:p>
+      <w:pPr>
+        <w:pStyle w:val="ListParagraph"/>
+        <w:numPr>
+          <w:ilvl w:val="1"/>
+          <w:numId w:val="4"/>
+        </w:numPr>
+      </w:pPr>
+      <w:r>
+        <w:t xml:space="preserve">Pandas summary statistics taking. They can learn in </w:t>
+      </w:r>
+      <w:proofErr w:type="gramStart"/>
+      <w:r>
+        <w:t>other</w:t>
+      </w:r>
+      <w:proofErr w:type="gramEnd"/>
+      <w:r>
+        <w:t xml:space="preserve"> workshop. Just reduce to a few examples at the end.</w:t>
+      </w:r>
+    </w:p>
+    <w:p>
+      <w:pPr>
+        <w:pStyle w:val="ListParagraph"/>
+        <w:numPr>
+          <w:ilvl w:val="0"/>
+          <w:numId w:val="4"/>
+        </w:numPr>
+      </w:pPr>
+      <w:r>
+        <w:t>What should assignment be?</w:t>
+      </w:r>
+    </w:p>
+    <w:p>
+      <w:pPr>
+        <w:pStyle w:val="ListParagraph"/>
+        <w:numPr>
+          <w:ilvl w:val="1"/>
+          <w:numId w:val="4"/>
+        </w:numPr>
+      </w:pPr>
+      <w:r>
+        <w:t>Students imports pandas, then takes summary statistics?</w:t>
+      </w:r>
+    </w:p>
+    <w:p>
+      <w:pPr>
+        <w:pStyle w:val="ListParagraph"/>
+        <w:numPr>
+          <w:ilvl w:val="1"/>
+          <w:numId w:val="4"/>
+        </w:numPr>
+      </w:pPr>
+      <w:r>
+        <w:t>We tell them some functions and get them to apple them on their own?</w:t>
+      </w:r>
+    </w:p>
+    <w:p/>
+    <w:p/>
+    <w:p/>
+    <w:p/>
+    <w:p>
+      <w:pPr>
+        <w:rPr>
+          <w:b/>
+        </w:rPr>
+      </w:pPr>
+      <w:r>
+        <w:rPr>
+          <w:b/>
+        </w:rPr>
+        <w:t>December 6</w:t>
+      </w:r>
+      <w:r>
+        <w:rPr>
+          <w:b/>
+          <w:vertAlign w:val="superscript"/>
+        </w:rPr>
+        <w:t>th</w:t>
+      </w:r>
+      <w:r>
+        <w:rPr>
+          <w:b/>
+        </w:rPr>
+        <w:t xml:space="preserve"> Update</w:t>
+      </w:r>
+    </w:p>
+    <w:p>
+      <w:pPr>
+        <w:rPr>
+          <w:b/>
+        </w:rPr>
+      </w:pPr>
+    </w:p>
+    <w:p>
+      <w:r>
+        <w:rPr>
+          <w:b/>
+        </w:rPr>
+        <w:t>I’ve changed Workshop 1 in the following ways:</w:t>
+      </w:r>
+    </w:p>
+    <w:p/>
+    <w:p>
+      <w:pPr>
+        <w:pStyle w:val="ListParagraph"/>
+        <w:numPr>
+          <w:ilvl w:val="0"/>
+          <w:numId w:val="5"/>
+        </w:numPr>
+      </w:pPr>
+      <w:r>
+        <w:t>Added images to show points better</w:t>
+      </w:r>
+    </w:p>
+    <w:p>
+      <w:pPr>
+        <w:pStyle w:val="ListParagraph"/>
+        <w:numPr>
+          <w:ilvl w:val="0"/>
+          <w:numId w:val="5"/>
+        </w:numPr>
+      </w:pPr>
+      <w:r>
+        <w:t>Altered some examples generally adding more</w:t>
+      </w:r>
+    </w:p>
+    <w:p>
+      <w:pPr>
+        <w:pStyle w:val="ListParagraph"/>
+        <w:numPr>
+          <w:ilvl w:val="0"/>
+          <w:numId w:val="5"/>
+        </w:numPr>
+      </w:pPr>
+      <w:r>
+        <w:t>Split the assignment questions off to a separate file</w:t>
+      </w:r>
+    </w:p>
+    <w:p/>
+    <w:p>
+      <w:r>
+        <w:t xml:space="preserve">Workshop 2 is mostly unchanged, and I’ll need to see how Workshop 1 goes in 2023 before I can know how to change it further. For </w:t>
+      </w:r>
+      <w:proofErr w:type="gramStart"/>
+      <w:r>
+        <w:t>now</w:t>
+      </w:r>
+      <w:proofErr w:type="gramEnd"/>
+      <w:r>
+        <w:t xml:space="preserve"> I’m uploading to </w:t>
+      </w:r>
+      <w:proofErr w:type="spellStart"/>
+      <w:r>
+        <w:t>Github</w:t>
+      </w:r>
+      <w:proofErr w:type="spellEnd"/>
+      <w:r>
+        <w:t xml:space="preserve"> and switching to other topics.</w:t>
+      </w:r>
+    </w:p>
+    <w:p/>
+    <w:p/>
+    <w:p>
+      <w:r>
+        <w:t>The current versions are the _</w:t>
+      </w:r>
+      <w:proofErr w:type="spellStart"/>
+      <w:r>
+        <w:t>future_version</w:t>
+      </w:r>
+      <w:proofErr w:type="spellEnd"/>
+      <w:r>
+        <w:t xml:space="preserve"> notebooks!</w:t>
       </w:r>
       <w:bookmarkStart w:id="0" w:name="_GoBack"/>
       <w:bookmarkEnd w:id="0"/>
-      <w:r>
-        <w:t>impossible to display two different windows at once without dual-wielding computers. Slides should be given out still but better integrated into the notebooks, so that intuitive (not note-form) explanations can be read there as well.</w:t>
-      </w:r>
-    </w:p>
-    <w:p>
-      <w:pPr>
-        <w:pStyle w:val="ListParagraph"/>
-        <w:numPr>
-          <w:ilvl w:val="0"/>
-          <w:numId w:val="1"/>
-        </w:numPr>
-        <w:rPr>
-          <w:highlight w:val="yellow"/>
-        </w:rPr>
-      </w:pPr>
-      <w:r>
-        <w:rPr>
-          <w:highlight w:val="yellow"/>
-        </w:rPr>
-        <w:t>More visuals!</w:t>
-      </w:r>
-    </w:p>
-    <w:p>
-      <w:pPr>
-        <w:pStyle w:val="ListParagraph"/>
-        <w:numPr>
-          <w:ilvl w:val="0"/>
-          <w:numId w:val="1"/>
-        </w:numPr>
-        <w:rPr>
-          <w:b/>
-        </w:rPr>
-      </w:pPr>
-      <w:r>
-        <w:rPr>
-          <w:b/>
-        </w:rPr>
-        <w:t>Students had little reason to pay attention since attendance was all they needed to fulfill. Should have a mandatory small assignment to complete.</w:t>
-      </w:r>
-    </w:p>
-    <w:p>
-      <w:pPr>
-        <w:pStyle w:val="ListParagraph"/>
-        <w:numPr>
-          <w:ilvl w:val="1"/>
-          <w:numId w:val="1"/>
-        </w:numPr>
-        <w:rPr>
-          <w:b/>
-        </w:rPr>
-      </w:pPr>
-      <w:r>
-        <w:t>Three-</w:t>
-      </w:r>
-      <w:proofErr w:type="spellStart"/>
-      <w:r>
-        <w:t>ish</w:t>
-      </w:r>
-      <w:proofErr w:type="spellEnd"/>
-      <w:r>
-        <w:t xml:space="preserve"> little questions. One with a for loop, one with a dictionary, one with a function?</w:t>
-      </w:r>
-    </w:p>
-    <w:p>
-      <w:pPr>
-        <w:pStyle w:val="ListParagraph"/>
-        <w:numPr>
-          <w:ilvl w:val="0"/>
-          <w:numId w:val="1"/>
-        </w:numPr>
-        <w:rPr>
-          <w:b/>
-        </w:rPr>
-      </w:pPr>
-      <w:r>
-        <w:rPr>
-          <w:b/>
-        </w:rPr>
-        <w:t xml:space="preserve">About 50% of workshop time is spent “running laps” going between tables and fixing the creative range of errors students contrived. </w:t>
-      </w:r>
-    </w:p>
-    <w:p>
-      <w:pPr>
-        <w:pStyle w:val="ListParagraph"/>
-        <w:numPr>
-          <w:ilvl w:val="1"/>
-          <w:numId w:val="1"/>
-        </w:numPr>
-      </w:pPr>
-      <w:r>
-        <w:t xml:space="preserve">Recruit </w:t>
-      </w:r>
-      <w:proofErr w:type="gramStart"/>
-      <w:r>
-        <w:t>other</w:t>
-      </w:r>
-      <w:proofErr w:type="gramEnd"/>
-      <w:r>
-        <w:t xml:space="preserve"> staff member to help cut this down.</w:t>
-      </w:r>
-    </w:p>
-    <w:p>
-      <w:pPr>
-        <w:pStyle w:val="ListParagraph"/>
-        <w:numPr>
-          <w:ilvl w:val="1"/>
-          <w:numId w:val="1"/>
-        </w:numPr>
-      </w:pPr>
-      <w:r>
-        <w:t>Pair students up, so it’s two eyes collaborating on one system.</w:t>
-      </w:r>
-    </w:p>
-    <w:p>
-      <w:pPr>
-        <w:pStyle w:val="ListParagraph"/>
-        <w:numPr>
-          <w:ilvl w:val="2"/>
-          <w:numId w:val="1"/>
-        </w:numPr>
-      </w:pPr>
-      <w:r>
-        <w:t>Divide into sections, where one drives and the other comments, flip every 20 minutes.</w:t>
-      </w:r>
-    </w:p>
-    <w:p/>
-    <w:p/>
-    <w:p>
-      <w:r>
-        <w:t>Specific notes on the workshops:</w:t>
-      </w:r>
-    </w:p>
-    <w:p>
-      <w:r>
-        <w:t>Workshop 1:</w:t>
-      </w:r>
-    </w:p>
-    <w:p>
-      <w:pPr>
-        <w:pStyle w:val="ListParagraph"/>
-        <w:numPr>
-          <w:ilvl w:val="0"/>
-          <w:numId w:val="3"/>
-        </w:numPr>
-      </w:pPr>
-      <w:r>
-        <w:t>For loops are hard to communicate to the students.</w:t>
-      </w:r>
-    </w:p>
-    <w:p>
-      <w:pPr>
-        <w:pStyle w:val="ListParagraph"/>
-        <w:numPr>
-          <w:ilvl w:val="1"/>
-          <w:numId w:val="3"/>
-        </w:numPr>
-      </w:pPr>
-      <w:r>
-        <w:t xml:space="preserve">They struggle with basic data types, let alone what’s </w:t>
-      </w:r>
-      <w:proofErr w:type="spellStart"/>
-      <w:r>
-        <w:t>iterable</w:t>
-      </w:r>
-      <w:proofErr w:type="spellEnd"/>
-    </w:p>
-    <w:p>
-      <w:pPr>
-        <w:pStyle w:val="ListParagraph"/>
-        <w:numPr>
-          <w:ilvl w:val="1"/>
-          <w:numId w:val="3"/>
-        </w:numPr>
-      </w:pPr>
-      <w:r>
-        <w:lastRenderedPageBreak/>
-        <w:t>Core one here</w:t>
-      </w:r>
-    </w:p>
-    <w:p>
-      <w:pPr>
-        <w:pStyle w:val="ListParagraph"/>
-        <w:numPr>
-          <w:ilvl w:val="0"/>
-          <w:numId w:val="3"/>
-        </w:numPr>
-      </w:pPr>
-      <w:r>
-        <w:t>Dictionaries are tempting to remove (very rarely used) but too important for database/</w:t>
-      </w:r>
-      <w:proofErr w:type="spellStart"/>
-      <w:r>
-        <w:t>dataframe</w:t>
-      </w:r>
-      <w:proofErr w:type="spellEnd"/>
-      <w:r>
-        <w:t xml:space="preserve"> understanding to delete</w:t>
-      </w:r>
-    </w:p>
-    <w:p>
-      <w:pPr>
-        <w:pStyle w:val="ListParagraph"/>
-        <w:numPr>
-          <w:ilvl w:val="1"/>
-          <w:numId w:val="3"/>
-        </w:numPr>
-      </w:pPr>
-      <w:r>
-        <w:t>Find good metaphor</w:t>
-      </w:r>
-      <w:r>
-        <w:t xml:space="preserve">. Dictionary is like a bookshelf. Keys are the book </w:t>
-      </w:r>
-      <w:proofErr w:type="gramStart"/>
-      <w:r>
-        <w:t>titles,</w:t>
-      </w:r>
-      <w:proofErr w:type="gramEnd"/>
-      <w:r>
-        <w:t xml:space="preserve"> the values are the books(?)</w:t>
-      </w:r>
-    </w:p>
-    <w:p>
-      <w:pPr>
-        <w:pStyle w:val="ListParagraph"/>
-        <w:numPr>
-          <w:ilvl w:val="1"/>
-          <w:numId w:val="3"/>
-        </w:numPr>
-      </w:pPr>
-    </w:p>
-    <w:p/>
-    <w:p>
-      <w:r>
-        <w:t>Workshop 2:</w:t>
-      </w:r>
-    </w:p>
-    <w:p>
-      <w:pPr>
-        <w:pStyle w:val="ListParagraph"/>
-        <w:numPr>
-          <w:ilvl w:val="0"/>
-          <w:numId w:val="4"/>
-        </w:numPr>
-      </w:pPr>
-      <w:r>
-        <w:t>Method 1 for data import fails on most Mac devices. Should probably be dropped.</w:t>
-      </w:r>
-    </w:p>
-    <w:p>
-      <w:pPr>
-        <w:pStyle w:val="ListParagraph"/>
-        <w:numPr>
-          <w:ilvl w:val="0"/>
-          <w:numId w:val="4"/>
-        </w:numPr>
-      </w:pPr>
-      <w:r>
-        <w:t>Probably want to show conventional directory data import method.</w:t>
-      </w:r>
-    </w:p>
-    <w:p>
-      <w:pPr>
-        <w:pStyle w:val="ListParagraph"/>
-        <w:numPr>
-          <w:ilvl w:val="0"/>
-          <w:numId w:val="4"/>
-        </w:numPr>
-      </w:pPr>
-      <w:r>
-        <w:t>Cut down:</w:t>
-      </w:r>
-    </w:p>
-    <w:p>
-      <w:pPr>
-        <w:pStyle w:val="ListParagraph"/>
-        <w:numPr>
-          <w:ilvl w:val="1"/>
-          <w:numId w:val="4"/>
-        </w:numPr>
-      </w:pPr>
-      <w:r>
-        <w:t xml:space="preserve">Pandas summary statistics taking. They can learn in </w:t>
-      </w:r>
-      <w:proofErr w:type="gramStart"/>
-      <w:r>
-        <w:t>other</w:t>
-      </w:r>
-      <w:proofErr w:type="gramEnd"/>
-      <w:r>
-        <w:t xml:space="preserve"> workshop. Just reduce to a few examples at the end.</w:t>
-      </w:r>
-    </w:p>
-    <w:p>
-      <w:pPr>
-        <w:pStyle w:val="ListParagraph"/>
-        <w:numPr>
-          <w:ilvl w:val="0"/>
-          <w:numId w:val="4"/>
-        </w:numPr>
-      </w:pPr>
-      <w:r>
-        <w:t>What should assignment be?</w:t>
-      </w:r>
-    </w:p>
-    <w:p>
-      <w:pPr>
-        <w:pStyle w:val="ListParagraph"/>
-        <w:numPr>
-          <w:ilvl w:val="1"/>
-          <w:numId w:val="4"/>
-        </w:numPr>
-      </w:pPr>
-      <w:r>
-        <w:t>Students imports pandas, then takes summary statistics?</w:t>
-      </w:r>
-    </w:p>
-    <w:p>
-      <w:pPr>
-        <w:pStyle w:val="ListParagraph"/>
-        <w:numPr>
-          <w:ilvl w:val="1"/>
-          <w:numId w:val="4"/>
-        </w:numPr>
-      </w:pPr>
-      <w:r>
-        <w:t>We tell them some functions and get them to apple them on their own?</w:t>
-      </w:r>
     </w:p>
     <w:sectPr>
       <w:pgSz w:w="12240" w:h="15840"/>
@@ -867,6 +983,95 @@
       </w:pPr>
     </w:lvl>
   </w:abstractNum>
+  <w:abstractNum w:abstractNumId="4" w15:restartNumberingAfterBreak="0">
+    <w:nsid w:val="73280C6C"/>
+    <w:multiLevelType w:val="hybridMultilevel"/>
+    <w:tmpl w:val="BC3A944C"/>
+    <w:lvl w:ilvl="0" w:tplc="1009000F">
+      <w:start w:val="1"/>
+      <w:numFmt w:val="decimal"/>
+      <w:lvlText w:val="%1."/>
+      <w:lvlJc w:val="left"/>
+      <w:pPr>
+        <w:ind w:left="720" w:hanging="360"/>
+      </w:pPr>
+      <w:rPr>
+        <w:rFonts w:hint="default"/>
+      </w:rPr>
+    </w:lvl>
+    <w:lvl w:ilvl="1" w:tplc="10090019" w:tentative="1">
+      <w:start w:val="1"/>
+      <w:numFmt w:val="lowerLetter"/>
+      <w:lvlText w:val="%2."/>
+      <w:lvlJc w:val="left"/>
+      <w:pPr>
+        <w:ind w:left="1440" w:hanging="360"/>
+      </w:pPr>
+    </w:lvl>
+    <w:lvl w:ilvl="2" w:tplc="1009001B" w:tentative="1">
+      <w:start w:val="1"/>
+      <w:numFmt w:val="lowerRoman"/>
+      <w:lvlText w:val="%3."/>
+      <w:lvlJc w:val="right"/>
+      <w:pPr>
+        <w:ind w:left="2160" w:hanging="180"/>
+      </w:pPr>
+    </w:lvl>
+    <w:lvl w:ilvl="3" w:tplc="1009000F" w:tentative="1">
+      <w:start w:val="1"/>
+      <w:numFmt w:val="decimal"/>
+      <w:lvlText w:val="%4."/>
+      <w:lvlJc w:val="left"/>
+      <w:pPr>
+        <w:ind w:left="2880" w:hanging="360"/>
+      </w:pPr>
+    </w:lvl>
+    <w:lvl w:ilvl="4" w:tplc="10090019" w:tentative="1">
+      <w:start w:val="1"/>
+      <w:numFmt w:val="lowerLetter"/>
+      <w:lvlText w:val="%5."/>
+      <w:lvlJc w:val="left"/>
+      <w:pPr>
+        <w:ind w:left="3600" w:hanging="360"/>
+      </w:pPr>
+    </w:lvl>
+    <w:lvl w:ilvl="5" w:tplc="1009001B" w:tentative="1">
+      <w:start w:val="1"/>
+      <w:numFmt w:val="lowerRoman"/>
+      <w:lvlText w:val="%6."/>
+      <w:lvlJc w:val="right"/>
+      <w:pPr>
+        <w:ind w:left="4320" w:hanging="180"/>
+      </w:pPr>
+    </w:lvl>
+    <w:lvl w:ilvl="6" w:tplc="1009000F" w:tentative="1">
+      <w:start w:val="1"/>
+      <w:numFmt w:val="decimal"/>
+      <w:lvlText w:val="%7."/>
+      <w:lvlJc w:val="left"/>
+      <w:pPr>
+        <w:ind w:left="5040" w:hanging="360"/>
+      </w:pPr>
+    </w:lvl>
+    <w:lvl w:ilvl="7" w:tplc="10090019" w:tentative="1">
+      <w:start w:val="1"/>
+      <w:numFmt w:val="lowerLetter"/>
+      <w:lvlText w:val="%8."/>
+      <w:lvlJc w:val="left"/>
+      <w:pPr>
+        <w:ind w:left="5760" w:hanging="360"/>
+      </w:pPr>
+    </w:lvl>
+    <w:lvl w:ilvl="8" w:tplc="1009001B" w:tentative="1">
+      <w:start w:val="1"/>
+      <w:numFmt w:val="lowerRoman"/>
+      <w:lvlText w:val="%9."/>
+      <w:lvlJc w:val="right"/>
+      <w:pPr>
+        <w:ind w:left="6480" w:hanging="180"/>
+      </w:pPr>
+    </w:lvl>
+  </w:abstractNum>
   <w:num w:numId="1">
     <w:abstractNumId w:val="0"/>
   </w:num>
@@ -878,6 +1083,9 @@
   </w:num>
   <w:num w:numId="4">
     <w:abstractNumId w:val="2"/>
+  </w:num>
+  <w:num w:numId="5">
+    <w:abstractNumId w:val="4"/>
   </w:num>
 </w:numbering>
 </file>

</xml_diff>